<commit_message>
Actualizacao do 'Calculo Forma.docx' que por engano nao foi no commit anterior
</commit_message>
<xml_diff>
--- a/others/Cálculo Forma.docx
+++ b/others/Cálculo Forma.docx
@@ -67,35 +67,143 @@
         <w:contextualSpacing/>
       </w:pPr>
       <w:r>
-        <w:t xml:space="preserve">A forma é um valor de 0 a 100. O cálculo da forma assume um número de dias nos quais todas as actividades feitas nesse intervalo têm influência para a forma. Isto serve para simular o facto de só as actividades mais recentes deverem ter influência na forma actual. Esses 100 pontos são depois distribuídos por cada um dos dias, </w:t>
-      </w:r>
-      <w:proofErr w:type="gramStart"/>
-      <w:r>
-        <w:t>por forma a que</w:t>
-      </w:r>
-      <w:proofErr w:type="gramEnd"/>
-      <w:r>
-        <w:t xml:space="preserve"> a soma dos pontos de todos os dias considerados</w:t>
-      </w:r>
-      <w:r>
-        <w:t xml:space="preserve"> dê 100 (estes valores são representados no </w:t>
-      </w:r>
-      <w:proofErr w:type="spellStart"/>
-      <w:r>
-        <w:t>excel</w:t>
-      </w:r>
-      <w:proofErr w:type="spellEnd"/>
-      <w:r>
-        <w:t xml:space="preserve"> pela coluna “pesos ponderados”). No entanto, não é feita uma </w:t>
-      </w:r>
-      <w:r>
-        <w:t>distribuição equitativa. Dias mais distantes no tempo têm menos influência. Essa “menos influência” é dada por uma taxa que representa o decréscimo na forma resultante de ficar 1 dia sem fazer nenhuma actividade.</w:t>
-      </w:r>
-      <w:r>
-        <w:t xml:space="preserve"> Depois é comparado o tempo de actividade feito pelo utilizador com o tempo diário recomendado para essa actividade para manter a forma. Esse quociente é depois multiplicado ao peso ponderado do dia em questão para se saber a “Forma parcial”, ou seja, a contribuição efectiva desse dia para a forma actual do utilizador. As formas parciais são somadas para se obter a forma final do utilizador.</w:t>
+        <w:t xml:space="preserve">A forma é um valor de 0 a </w:t>
+      </w:r>
+      <w:r>
+        <w:t>1</w:t>
+      </w:r>
+      <w:r>
+        <w:t xml:space="preserve">. </w:t>
+      </w:r>
+      <w:r>
+        <w:t>(Pode ser mudado alterando as variáveis MAX_FORMA e MIN_FORMA).</w:t>
+      </w:r>
+    </w:p>
+    <w:p>
+      <w:pPr>
+        <w:contextualSpacing/>
+      </w:pPr>
+    </w:p>
+    <w:p>
+      <w:pPr>
+        <w:contextualSpacing/>
+      </w:pPr>
+      <w:r>
+        <w:t xml:space="preserve">O cálculo da forma assume um número de dias nos quais todas as actividades feitas nesse </w:t>
       </w:r>
       <w:bookmarkStart w:id="0" w:name="_GoBack"/>
       <w:bookmarkEnd w:id="0"/>
+      <w:r>
+        <w:t>intervalo têm influência para a forma</w:t>
+      </w:r>
+      <w:r>
+        <w:t xml:space="preserve"> (variável DIAS_RELEVANTES)</w:t>
+      </w:r>
+      <w:r>
+        <w:t>.</w:t>
+      </w:r>
+      <w:r>
+        <w:t xml:space="preserve"> Se DIAS_RELEVANTES =24, significa eu só as actividades nos últimos 24 dias têm influência para a </w:t>
+      </w:r>
+      <w:proofErr w:type="gramStart"/>
+      <w:r>
+        <w:t xml:space="preserve">forma. </w:t>
+      </w:r>
+      <w:r>
+        <w:t xml:space="preserve"> </w:t>
+      </w:r>
+      <w:proofErr w:type="gramEnd"/>
+      <w:r>
+        <w:t>Isto serve para simular o facto de só as actividades mais recentes deverem ter influência na forma</w:t>
+      </w:r>
+      <w:r>
+        <w:t xml:space="preserve"> actual e quanto mais recentes as actividades, maior a influência na forma.</w:t>
+      </w:r>
+    </w:p>
+    <w:p>
+      <w:pPr>
+        <w:contextualSpacing/>
+      </w:pPr>
+    </w:p>
+    <w:p>
+      <w:pPr>
+        <w:contextualSpacing/>
+      </w:pPr>
+      <w:r>
+        <w:t xml:space="preserve">A cada dia é atribuído um “peso”, o quanto esse dia vai valer para o cálculo final da forma. </w:t>
+      </w:r>
+    </w:p>
+    <w:p>
+      <w:pPr>
+        <w:contextualSpacing/>
+      </w:pPr>
+      <w:r>
+        <w:t>No entanto, não é feita uma distribuição equitativa</w:t>
+      </w:r>
+      <w:r>
+        <w:t xml:space="preserve"> dos pesos pelos dias</w:t>
+      </w:r>
+      <w:r>
+        <w:t>. Dias mais distantes no tempo têm menos influência</w:t>
+      </w:r>
+      <w:r>
+        <w:t xml:space="preserve"> e portanto, menos peso</w:t>
+      </w:r>
+      <w:r>
+        <w:t>. Essa “menos influência” é dada por uma taxa</w:t>
+      </w:r>
+      <w:r>
+        <w:t xml:space="preserve"> (variável TAXA)</w:t>
+      </w:r>
+      <w:r>
+        <w:t xml:space="preserve"> que representa o decréscimo na forma resultante de ficar 1 dia sem fazer nenhuma actividade.</w:t>
+      </w:r>
+      <w:r>
+        <w:t xml:space="preserve"> Se TAXA=0.05</w:t>
+      </w:r>
+      <w:proofErr w:type="gramStart"/>
+      <w:r>
+        <w:t>,</w:t>
+      </w:r>
+      <w:proofErr w:type="gramEnd"/>
+      <w:r>
+        <w:t xml:space="preserve"> significa que cada dia que se ande para trás, tem -5% de influência no cálculo da forma.</w:t>
+      </w:r>
+    </w:p>
+    <w:p>
+      <w:pPr>
+        <w:contextualSpacing/>
+        <w:rPr>
+          <w:u w:val="single"/>
+        </w:rPr>
+      </w:pPr>
+      <w:r>
+        <w:t xml:space="preserve">A contribuição para a forma de cada dia </w:t>
+      </w:r>
+      <w:r>
+        <w:t>é</w:t>
+      </w:r>
+      <w:r>
+        <w:t xml:space="preserve"> calculado</w:t>
+      </w:r>
+      <w:r>
+        <w:t xml:space="preserve"> multiplica</w:t>
+      </w:r>
+      <w:r>
+        <w:t>n</w:t>
+      </w:r>
+      <w:r>
+        <w:t>do</w:t>
+      </w:r>
+      <w:r>
+        <w:t xml:space="preserve"> o peso desse dia</w:t>
+      </w:r>
+      <w:r>
+        <w:t xml:space="preserve"> pelo quociente entre o </w:t>
+      </w:r>
+      <w:r>
+        <w:t>número de minutos que o utilizador fez de uma actividade e o nº de minutos recomendado para essa actividade (nº de minutos recomendado para 1 actividade = Intensidade). Somadas todas as contribuições de cada dia, tem-se a forma final.</w:t>
+      </w:r>
     </w:p>
     <w:p>
       <w:pPr>

</xml_diff>